<commit_message>
segunda parte del talller
</commit_message>
<xml_diff>
--- a/Taller.docx
+++ b/Taller.docx
@@ -1439,8 +1439,13 @@
       <w:r>
         <w:t>rincipal es notificar los cambios de estados a objetos dependientes, en este caso las notas y/o promedios de los estudiantes, y con esta respuesta enviar notificaciones de estados a los objetos correspondientes.</w:t>
       </w:r>
-      <w:bookmarkStart w:id="0" w:name="_GoBack"/>
-      <w:bookmarkEnd w:id="0"/>
+    </w:p>
+    <w:p>
+      <w:pPr>
+        <w:pStyle w:val="Prrafodelista"/>
+        <w:ind w:left="1440"/>
+        <w:jc w:val="both"/>
+      </w:pPr>
     </w:p>
     <w:p>
       <w:pPr>
@@ -1457,7 +1462,242 @@
         <w:rPr>
           <w:sz w:val="24"/>
         </w:rPr>
+        <w:lastRenderedPageBreak/>
         <w:t>Analice el diagrama de clases adjunto e indique ventajas y desventajas del uso de cada patrón de diseño utilizado.</w:t>
+      </w:r>
+    </w:p>
+    <w:p>
+      <w:pPr>
+        <w:pStyle w:val="Prrafodelista"/>
+        <w:rPr>
+          <w:sz w:val="24"/>
+        </w:rPr>
+      </w:pPr>
+      <w:r>
+        <w:rPr>
+          <w:sz w:val="24"/>
+        </w:rPr>
+        <w:t>Ventajas</w:t>
+      </w:r>
+    </w:p>
+    <w:p>
+      <w:pPr>
+        <w:pStyle w:val="Prrafodelista"/>
+        <w:numPr>
+          <w:ilvl w:val="0"/>
+          <w:numId w:val="7"/>
+        </w:numPr>
+        <w:rPr>
+          <w:sz w:val="24"/>
+        </w:rPr>
+      </w:pPr>
+      <w:r>
+        <w:rPr>
+          <w:sz w:val="24"/>
+        </w:rPr>
+        <w:t xml:space="preserve">Como se está utilizando el patrón </w:t>
+      </w:r>
+      <w:proofErr w:type="spellStart"/>
+      <w:r>
+        <w:rPr>
+          <w:sz w:val="24"/>
+        </w:rPr>
+        <w:t>Builder</w:t>
+      </w:r>
+      <w:proofErr w:type="spellEnd"/>
+      <w:r>
+        <w:rPr>
+          <w:sz w:val="24"/>
+        </w:rPr>
+        <w:t xml:space="preserve"> si se requiere generar otro tipo de dato solo se implementaría esa funcionalidad y hacer que el </w:t>
+      </w:r>
+      <w:proofErr w:type="spellStart"/>
+      <w:r>
+        <w:rPr>
+          <w:sz w:val="24"/>
+        </w:rPr>
+        <w:t>Builder</w:t>
+      </w:r>
+      <w:proofErr w:type="spellEnd"/>
+      <w:r>
+        <w:rPr>
+          <w:sz w:val="24"/>
+        </w:rPr>
+        <w:t xml:space="preserve"> construya esta nueva funcionalidad.</w:t>
+      </w:r>
+    </w:p>
+    <w:p>
+      <w:pPr>
+        <w:pStyle w:val="Prrafodelista"/>
+        <w:numPr>
+          <w:ilvl w:val="0"/>
+          <w:numId w:val="7"/>
+        </w:numPr>
+        <w:rPr>
+          <w:sz w:val="24"/>
+        </w:rPr>
+      </w:pPr>
+      <w:r>
+        <w:rPr>
+          <w:sz w:val="24"/>
+        </w:rPr>
+        <w:t xml:space="preserve"> </w:t>
+      </w:r>
+      <w:r>
+        <w:rPr>
+          <w:sz w:val="24"/>
+        </w:rPr>
+        <w:t xml:space="preserve">Gracias al patrón </w:t>
+      </w:r>
+      <w:proofErr w:type="spellStart"/>
+      <w:r>
+        <w:rPr>
+          <w:sz w:val="24"/>
+        </w:rPr>
+        <w:t>Decorator</w:t>
+      </w:r>
+      <w:proofErr w:type="spellEnd"/>
+      <w:r>
+        <w:rPr>
+          <w:sz w:val="24"/>
+        </w:rPr>
+        <w:t xml:space="preserve"> si se desea agregar una nueva funcionalidad se puede implementarla sin que esta afecte a las demás funcionalidades anteriores.</w:t>
+      </w:r>
+    </w:p>
+    <w:p>
+      <w:pPr>
+        <w:pStyle w:val="Prrafodelista"/>
+        <w:numPr>
+          <w:ilvl w:val="0"/>
+          <w:numId w:val="7"/>
+        </w:numPr>
+        <w:rPr>
+          <w:sz w:val="24"/>
+        </w:rPr>
+      </w:pPr>
+      <w:r>
+        <w:rPr>
+          <w:sz w:val="24"/>
+        </w:rPr>
+        <w:t xml:space="preserve">Como se utiliza el patrón </w:t>
+      </w:r>
+      <w:proofErr w:type="spellStart"/>
+      <w:r>
+        <w:rPr>
+          <w:sz w:val="24"/>
+        </w:rPr>
+        <w:t>Strategy</w:t>
+      </w:r>
+      <w:proofErr w:type="spellEnd"/>
+      <w:r>
+        <w:rPr>
+          <w:sz w:val="24"/>
+        </w:rPr>
+        <w:t xml:space="preserve"> para controlar las escalas de puntajes que los estudiantes pueden tener si se desea agregar un nuevo país solo se generaría la escala de dicho país y se la asociaría al patrón sin ningún inconveniente.</w:t>
+      </w:r>
+    </w:p>
+    <w:p>
+      <w:pPr>
+        <w:ind w:left="360" w:firstLine="348"/>
+        <w:rPr>
+          <w:sz w:val="24"/>
+        </w:rPr>
+      </w:pPr>
+      <w:r>
+        <w:rPr>
+          <w:sz w:val="24"/>
+        </w:rPr>
+        <w:t>Desventajas</w:t>
+      </w:r>
+    </w:p>
+    <w:p>
+      <w:pPr>
+        <w:pStyle w:val="Prrafodelista"/>
+        <w:numPr>
+          <w:ilvl w:val="0"/>
+          <w:numId w:val="8"/>
+        </w:numPr>
+        <w:rPr>
+          <w:sz w:val="24"/>
+        </w:rPr>
+      </w:pPr>
+      <w:r>
+        <w:rPr>
+          <w:sz w:val="24"/>
+        </w:rPr>
+        <w:t xml:space="preserve">Debido a que se está utilizando el </w:t>
+      </w:r>
+      <w:proofErr w:type="spellStart"/>
+      <w:r>
+        <w:rPr>
+          <w:sz w:val="24"/>
+        </w:rPr>
+        <w:t>Decorator</w:t>
+      </w:r>
+      <w:proofErr w:type="spellEnd"/>
+      <w:r>
+        <w:rPr>
+          <w:sz w:val="24"/>
+        </w:rPr>
+        <w:t xml:space="preserve"> se pueden implementar varias funcionalidades, pero esto causaría que el sistema sea un poco complejo de aprender y muy difícil de depurar.</w:t>
+      </w:r>
+    </w:p>
+    <w:p>
+      <w:pPr>
+        <w:pStyle w:val="Prrafodelista"/>
+        <w:numPr>
+          <w:ilvl w:val="0"/>
+          <w:numId w:val="8"/>
+        </w:numPr>
+        <w:rPr>
+          <w:sz w:val="24"/>
+        </w:rPr>
+      </w:pPr>
+      <w:r>
+        <w:rPr>
+          <w:sz w:val="24"/>
+        </w:rPr>
+        <w:t xml:space="preserve">Debido a la estructura que maneja el patrón </w:t>
+      </w:r>
+      <w:proofErr w:type="spellStart"/>
+      <w:r>
+        <w:rPr>
+          <w:sz w:val="24"/>
+        </w:rPr>
+        <w:t>Strategy</w:t>
+      </w:r>
+      <w:proofErr w:type="spellEnd"/>
+      <w:r>
+        <w:rPr>
+          <w:sz w:val="24"/>
+        </w:rPr>
+        <w:t xml:space="preserve">  se pueden aumentar varios objetos pero esto causaría que el sistema tenga una menor eficiencia, además pueden haber complicaciones en la comunicación entre el contexto y las estra</w:t>
+      </w:r>
+      <w:r>
+        <w:rPr>
+          <w:sz w:val="24"/>
+        </w:rPr>
+        <w:t>te</w:t>
+      </w:r>
+      <w:r>
+        <w:rPr>
+          <w:sz w:val="24"/>
+        </w:rPr>
+        <w:t>g</w:t>
+      </w:r>
+      <w:r>
+        <w:rPr>
+          <w:sz w:val="24"/>
+        </w:rPr>
+        <w:t xml:space="preserve">ias aplicadas </w:t>
+      </w:r>
+      <w:bookmarkStart w:id="0" w:name="_GoBack"/>
+      <w:bookmarkEnd w:id="0"/>
+      <w:r>
+        <w:rPr>
+          <w:sz w:val="24"/>
+        </w:rPr>
+        <w:t>al sistema.</w:t>
       </w:r>
     </w:p>
     <w:p>
@@ -1475,7 +1715,6 @@
         <w:rPr>
           <w:sz w:val="24"/>
         </w:rPr>
-        <w:lastRenderedPageBreak/>
         <w:t>Proponga un nuevo</w:t>
       </w:r>
       <w:r>
@@ -1665,6 +1904,232 @@
     </w:lvl>
   </w:abstractNum>
   <w:abstractNum w:abstractNumId="1" w15:restartNumberingAfterBreak="0">
+    <w:nsid w:val="16C6677E"/>
+    <w:multiLevelType w:val="hybridMultilevel"/>
+    <w:tmpl w:val="0F42A146"/>
+    <w:lvl w:ilvl="0" w:tplc="300A0001">
+      <w:start w:val="1"/>
+      <w:numFmt w:val="bullet"/>
+      <w:lvlText w:val=""/>
+      <w:lvlJc w:val="left"/>
+      <w:pPr>
+        <w:ind w:left="1440" w:hanging="360"/>
+      </w:pPr>
+      <w:rPr>
+        <w:rFonts w:ascii="Symbol" w:hAnsi="Symbol" w:hint="default"/>
+      </w:rPr>
+    </w:lvl>
+    <w:lvl w:ilvl="1" w:tplc="300A0003" w:tentative="1">
+      <w:start w:val="1"/>
+      <w:numFmt w:val="bullet"/>
+      <w:lvlText w:val="o"/>
+      <w:lvlJc w:val="left"/>
+      <w:pPr>
+        <w:ind w:left="2160" w:hanging="360"/>
+      </w:pPr>
+      <w:rPr>
+        <w:rFonts w:ascii="Courier New" w:hAnsi="Courier New" w:cs="Courier New" w:hint="default"/>
+      </w:rPr>
+    </w:lvl>
+    <w:lvl w:ilvl="2" w:tplc="300A0005" w:tentative="1">
+      <w:start w:val="1"/>
+      <w:numFmt w:val="bullet"/>
+      <w:lvlText w:val=""/>
+      <w:lvlJc w:val="left"/>
+      <w:pPr>
+        <w:ind w:left="2880" w:hanging="360"/>
+      </w:pPr>
+      <w:rPr>
+        <w:rFonts w:ascii="Wingdings" w:hAnsi="Wingdings" w:hint="default"/>
+      </w:rPr>
+    </w:lvl>
+    <w:lvl w:ilvl="3" w:tplc="300A0001" w:tentative="1">
+      <w:start w:val="1"/>
+      <w:numFmt w:val="bullet"/>
+      <w:lvlText w:val=""/>
+      <w:lvlJc w:val="left"/>
+      <w:pPr>
+        <w:ind w:left="3600" w:hanging="360"/>
+      </w:pPr>
+      <w:rPr>
+        <w:rFonts w:ascii="Symbol" w:hAnsi="Symbol" w:hint="default"/>
+      </w:rPr>
+    </w:lvl>
+    <w:lvl w:ilvl="4" w:tplc="300A0003" w:tentative="1">
+      <w:start w:val="1"/>
+      <w:numFmt w:val="bullet"/>
+      <w:lvlText w:val="o"/>
+      <w:lvlJc w:val="left"/>
+      <w:pPr>
+        <w:ind w:left="4320" w:hanging="360"/>
+      </w:pPr>
+      <w:rPr>
+        <w:rFonts w:ascii="Courier New" w:hAnsi="Courier New" w:cs="Courier New" w:hint="default"/>
+      </w:rPr>
+    </w:lvl>
+    <w:lvl w:ilvl="5" w:tplc="300A0005" w:tentative="1">
+      <w:start w:val="1"/>
+      <w:numFmt w:val="bullet"/>
+      <w:lvlText w:val=""/>
+      <w:lvlJc w:val="left"/>
+      <w:pPr>
+        <w:ind w:left="5040" w:hanging="360"/>
+      </w:pPr>
+      <w:rPr>
+        <w:rFonts w:ascii="Wingdings" w:hAnsi="Wingdings" w:hint="default"/>
+      </w:rPr>
+    </w:lvl>
+    <w:lvl w:ilvl="6" w:tplc="300A0001" w:tentative="1">
+      <w:start w:val="1"/>
+      <w:numFmt w:val="bullet"/>
+      <w:lvlText w:val=""/>
+      <w:lvlJc w:val="left"/>
+      <w:pPr>
+        <w:ind w:left="5760" w:hanging="360"/>
+      </w:pPr>
+      <w:rPr>
+        <w:rFonts w:ascii="Symbol" w:hAnsi="Symbol" w:hint="default"/>
+      </w:rPr>
+    </w:lvl>
+    <w:lvl w:ilvl="7" w:tplc="300A0003" w:tentative="1">
+      <w:start w:val="1"/>
+      <w:numFmt w:val="bullet"/>
+      <w:lvlText w:val="o"/>
+      <w:lvlJc w:val="left"/>
+      <w:pPr>
+        <w:ind w:left="6480" w:hanging="360"/>
+      </w:pPr>
+      <w:rPr>
+        <w:rFonts w:ascii="Courier New" w:hAnsi="Courier New" w:cs="Courier New" w:hint="default"/>
+      </w:rPr>
+    </w:lvl>
+    <w:lvl w:ilvl="8" w:tplc="300A0005" w:tentative="1">
+      <w:start w:val="1"/>
+      <w:numFmt w:val="bullet"/>
+      <w:lvlText w:val=""/>
+      <w:lvlJc w:val="left"/>
+      <w:pPr>
+        <w:ind w:left="7200" w:hanging="360"/>
+      </w:pPr>
+      <w:rPr>
+        <w:rFonts w:ascii="Wingdings" w:hAnsi="Wingdings" w:hint="default"/>
+      </w:rPr>
+    </w:lvl>
+  </w:abstractNum>
+  <w:abstractNum w:abstractNumId="2" w15:restartNumberingAfterBreak="0">
+    <w:nsid w:val="404F54F0"/>
+    <w:multiLevelType w:val="hybridMultilevel"/>
+    <w:tmpl w:val="8C88D818"/>
+    <w:lvl w:ilvl="0" w:tplc="300A0001">
+      <w:start w:val="1"/>
+      <w:numFmt w:val="bullet"/>
+      <w:lvlText w:val=""/>
+      <w:lvlJc w:val="left"/>
+      <w:pPr>
+        <w:ind w:left="1428" w:hanging="360"/>
+      </w:pPr>
+      <w:rPr>
+        <w:rFonts w:ascii="Symbol" w:hAnsi="Symbol" w:hint="default"/>
+      </w:rPr>
+    </w:lvl>
+    <w:lvl w:ilvl="1" w:tplc="300A0003" w:tentative="1">
+      <w:start w:val="1"/>
+      <w:numFmt w:val="bullet"/>
+      <w:lvlText w:val="o"/>
+      <w:lvlJc w:val="left"/>
+      <w:pPr>
+        <w:ind w:left="2148" w:hanging="360"/>
+      </w:pPr>
+      <w:rPr>
+        <w:rFonts w:ascii="Courier New" w:hAnsi="Courier New" w:cs="Courier New" w:hint="default"/>
+      </w:rPr>
+    </w:lvl>
+    <w:lvl w:ilvl="2" w:tplc="300A0005" w:tentative="1">
+      <w:start w:val="1"/>
+      <w:numFmt w:val="bullet"/>
+      <w:lvlText w:val=""/>
+      <w:lvlJc w:val="left"/>
+      <w:pPr>
+        <w:ind w:left="2868" w:hanging="360"/>
+      </w:pPr>
+      <w:rPr>
+        <w:rFonts w:ascii="Wingdings" w:hAnsi="Wingdings" w:hint="default"/>
+      </w:rPr>
+    </w:lvl>
+    <w:lvl w:ilvl="3" w:tplc="300A0001" w:tentative="1">
+      <w:start w:val="1"/>
+      <w:numFmt w:val="bullet"/>
+      <w:lvlText w:val=""/>
+      <w:lvlJc w:val="left"/>
+      <w:pPr>
+        <w:ind w:left="3588" w:hanging="360"/>
+      </w:pPr>
+      <w:rPr>
+        <w:rFonts w:ascii="Symbol" w:hAnsi="Symbol" w:hint="default"/>
+      </w:rPr>
+    </w:lvl>
+    <w:lvl w:ilvl="4" w:tplc="300A0003" w:tentative="1">
+      <w:start w:val="1"/>
+      <w:numFmt w:val="bullet"/>
+      <w:lvlText w:val="o"/>
+      <w:lvlJc w:val="left"/>
+      <w:pPr>
+        <w:ind w:left="4308" w:hanging="360"/>
+      </w:pPr>
+      <w:rPr>
+        <w:rFonts w:ascii="Courier New" w:hAnsi="Courier New" w:cs="Courier New" w:hint="default"/>
+      </w:rPr>
+    </w:lvl>
+    <w:lvl w:ilvl="5" w:tplc="300A0005" w:tentative="1">
+      <w:start w:val="1"/>
+      <w:numFmt w:val="bullet"/>
+      <w:lvlText w:val=""/>
+      <w:lvlJc w:val="left"/>
+      <w:pPr>
+        <w:ind w:left="5028" w:hanging="360"/>
+      </w:pPr>
+      <w:rPr>
+        <w:rFonts w:ascii="Wingdings" w:hAnsi="Wingdings" w:hint="default"/>
+      </w:rPr>
+    </w:lvl>
+    <w:lvl w:ilvl="6" w:tplc="300A0001" w:tentative="1">
+      <w:start w:val="1"/>
+      <w:numFmt w:val="bullet"/>
+      <w:lvlText w:val=""/>
+      <w:lvlJc w:val="left"/>
+      <w:pPr>
+        <w:ind w:left="5748" w:hanging="360"/>
+      </w:pPr>
+      <w:rPr>
+        <w:rFonts w:ascii="Symbol" w:hAnsi="Symbol" w:hint="default"/>
+      </w:rPr>
+    </w:lvl>
+    <w:lvl w:ilvl="7" w:tplc="300A0003" w:tentative="1">
+      <w:start w:val="1"/>
+      <w:numFmt w:val="bullet"/>
+      <w:lvlText w:val="o"/>
+      <w:lvlJc w:val="left"/>
+      <w:pPr>
+        <w:ind w:left="6468" w:hanging="360"/>
+      </w:pPr>
+      <w:rPr>
+        <w:rFonts w:ascii="Courier New" w:hAnsi="Courier New" w:cs="Courier New" w:hint="default"/>
+      </w:rPr>
+    </w:lvl>
+    <w:lvl w:ilvl="8" w:tplc="300A0005" w:tentative="1">
+      <w:start w:val="1"/>
+      <w:numFmt w:val="bullet"/>
+      <w:lvlText w:val=""/>
+      <w:lvlJc w:val="left"/>
+      <w:pPr>
+        <w:ind w:left="7188" w:hanging="360"/>
+      </w:pPr>
+      <w:rPr>
+        <w:rFonts w:ascii="Wingdings" w:hAnsi="Wingdings" w:hint="default"/>
+      </w:rPr>
+    </w:lvl>
+  </w:abstractNum>
+  <w:abstractNum w:abstractNumId="3" w15:restartNumberingAfterBreak="0">
     <w:nsid w:val="64DF78DD"/>
     <w:multiLevelType w:val="hybridMultilevel"/>
     <w:tmpl w:val="5F5EF912"/>
@@ -1750,7 +2215,7 @@
       </w:pPr>
     </w:lvl>
   </w:abstractNum>
-  <w:abstractNum w:abstractNumId="2" w15:restartNumberingAfterBreak="0">
+  <w:abstractNum w:abstractNumId="4" w15:restartNumberingAfterBreak="0">
     <w:nsid w:val="66B45BBD"/>
     <w:multiLevelType w:val="hybridMultilevel"/>
     <w:tmpl w:val="5F5EF912"/>
@@ -1836,7 +2301,7 @@
       </w:pPr>
     </w:lvl>
   </w:abstractNum>
-  <w:abstractNum w:abstractNumId="3" w15:restartNumberingAfterBreak="0">
+  <w:abstractNum w:abstractNumId="5" w15:restartNumberingAfterBreak="0">
     <w:nsid w:val="67F025B2"/>
     <w:multiLevelType w:val="hybridMultilevel"/>
     <w:tmpl w:val="8BCEEB14"/>
@@ -1922,7 +2387,7 @@
       </w:pPr>
     </w:lvl>
   </w:abstractNum>
-  <w:abstractNum w:abstractNumId="4" w15:restartNumberingAfterBreak="0">
+  <w:abstractNum w:abstractNumId="6" w15:restartNumberingAfterBreak="0">
     <w:nsid w:val="68F13662"/>
     <w:multiLevelType w:val="hybridMultilevel"/>
     <w:tmpl w:val="069AB914"/>
@@ -2008,7 +2473,7 @@
       </w:pPr>
     </w:lvl>
   </w:abstractNum>
-  <w:abstractNum w:abstractNumId="5" w15:restartNumberingAfterBreak="0">
+  <w:abstractNum w:abstractNumId="7" w15:restartNumberingAfterBreak="0">
     <w:nsid w:val="7E5549D3"/>
     <w:multiLevelType w:val="hybridMultilevel"/>
     <w:tmpl w:val="47A27E68"/>
@@ -2101,19 +2566,25 @@
     <w:abstractNumId w:val="0"/>
   </w:num>
   <w:num w:numId="2">
+    <w:abstractNumId w:val="5"/>
+  </w:num>
+  <w:num w:numId="3">
+    <w:abstractNumId w:val="6"/>
+  </w:num>
+  <w:num w:numId="4">
+    <w:abstractNumId w:val="7"/>
+  </w:num>
+  <w:num w:numId="5">
+    <w:abstractNumId w:val="4"/>
+  </w:num>
+  <w:num w:numId="6">
     <w:abstractNumId w:val="3"/>
   </w:num>
-  <w:num w:numId="3">
-    <w:abstractNumId w:val="4"/>
+  <w:num w:numId="7">
+    <w:abstractNumId w:val="1"/>
   </w:num>
-  <w:num w:numId="4">
-    <w:abstractNumId w:val="5"/>
-  </w:num>
-  <w:num w:numId="5">
+  <w:num w:numId="8">
     <w:abstractNumId w:val="2"/>
-  </w:num>
-  <w:num w:numId="6">
-    <w:abstractNumId w:val="1"/>
   </w:num>
 </w:numbering>
 </file>

</xml_diff>